<commit_message>
html5 & css3 assignments
</commit_message>
<xml_diff>
--- a/css3-assignments-1.docx
+++ b/css3-assignments-1.docx
@@ -431,6 +431,992 @@
         <w:t xml:space="preserve"> </w:t>
       </w:r>
     </w:p>
+    <w:p/>
+    <w:p>
+      <w:pPr>
+        <w:rPr>
+          <w:rFonts w:cstheme="minorHAnsi"/>
+          <w:b/>
+          <w:bCs/>
+          <w:sz w:val="24"/>
+          <w:szCs w:val="24"/>
+        </w:rPr>
+      </w:pPr>
+      <w:r>
+        <w:rPr>
+          <w:rFonts w:cstheme="minorHAnsi"/>
+          <w:b/>
+          <w:bCs/>
+          <w:sz w:val="24"/>
+          <w:szCs w:val="24"/>
+        </w:rPr>
+        <w:t>Below are challenging questions for each of the CSS3 concepts you mentioned:</w:t>
+      </w:r>
+    </w:p>
+    <w:p>
+      <w:pPr>
+        <w:rPr>
+          <w:rFonts w:cstheme="minorHAnsi"/>
+          <w:sz w:val="24"/>
+          <w:szCs w:val="24"/>
+        </w:rPr>
+      </w:pPr>
+    </w:p>
+    <w:p>
+      <w:pPr>
+        <w:rPr>
+          <w:rFonts w:cstheme="minorHAnsi"/>
+          <w:b/>
+          <w:bCs/>
+          <w:sz w:val="24"/>
+          <w:szCs w:val="24"/>
+        </w:rPr>
+      </w:pPr>
+      <w:r>
+        <w:rPr>
+          <w:rFonts w:cstheme="minorHAnsi"/>
+          <w:b/>
+          <w:bCs/>
+          <w:sz w:val="24"/>
+          <w:szCs w:val="24"/>
+        </w:rPr>
+        <w:t>### 1. All CSS3 Selectors with Examples</w:t>
+      </w:r>
+    </w:p>
+    <w:p>
+      <w:pPr>
+        <w:rPr>
+          <w:rFonts w:cstheme="minorHAnsi"/>
+          <w:sz w:val="24"/>
+          <w:szCs w:val="24"/>
+        </w:rPr>
+      </w:pPr>
+    </w:p>
+    <w:p>
+      <w:pPr>
+        <w:rPr>
+          <w:rFonts w:cstheme="minorHAnsi"/>
+          <w:sz w:val="24"/>
+          <w:szCs w:val="24"/>
+        </w:rPr>
+      </w:pPr>
+      <w:r>
+        <w:rPr>
+          <w:rFonts w:cstheme="minorHAnsi"/>
+          <w:sz w:val="24"/>
+          <w:szCs w:val="24"/>
+        </w:rPr>
+        <w:t>**</w:t>
+      </w:r>
+      <w:proofErr w:type="gramStart"/>
+      <w:r>
+        <w:rPr>
+          <w:rFonts w:cstheme="minorHAnsi"/>
+          <w:sz w:val="24"/>
+          <w:szCs w:val="24"/>
+        </w:rPr>
+        <w:t>Question:*</w:t>
+      </w:r>
+      <w:proofErr w:type="gramEnd"/>
+      <w:r>
+        <w:rPr>
+          <w:rFonts w:cstheme="minorHAnsi"/>
+          <w:sz w:val="24"/>
+          <w:szCs w:val="24"/>
+        </w:rPr>
+        <w:t>*</w:t>
+      </w:r>
+    </w:p>
+    <w:p>
+      <w:pPr>
+        <w:rPr>
+          <w:rFonts w:cstheme="minorHAnsi"/>
+          <w:sz w:val="24"/>
+          <w:szCs w:val="24"/>
+        </w:rPr>
+      </w:pPr>
+      <w:r>
+        <w:rPr>
+          <w:rFonts w:cstheme="minorHAnsi"/>
+          <w:sz w:val="24"/>
+          <w:szCs w:val="24"/>
+        </w:rPr>
+        <w:t>Explain different CSS3 selectors with examples.</w:t>
+      </w:r>
+    </w:p>
+    <w:p>
+      <w:pPr>
+        <w:rPr>
+          <w:rFonts w:cstheme="minorHAnsi"/>
+          <w:sz w:val="24"/>
+          <w:szCs w:val="24"/>
+        </w:rPr>
+      </w:pPr>
+    </w:p>
+    <w:p>
+      <w:pPr>
+        <w:rPr>
+          <w:rFonts w:cstheme="minorHAnsi"/>
+          <w:sz w:val="24"/>
+          <w:szCs w:val="24"/>
+        </w:rPr>
+      </w:pPr>
+      <w:r>
+        <w:rPr>
+          <w:rFonts w:cstheme="minorHAnsi"/>
+          <w:sz w:val="24"/>
+          <w:szCs w:val="24"/>
+        </w:rPr>
+        <w:t>**</w:t>
+      </w:r>
+      <w:proofErr w:type="gramStart"/>
+      <w:r>
+        <w:rPr>
+          <w:rFonts w:cstheme="minorHAnsi"/>
+          <w:sz w:val="24"/>
+          <w:szCs w:val="24"/>
+        </w:rPr>
+        <w:t>Assignment:*</w:t>
+      </w:r>
+      <w:proofErr w:type="gramEnd"/>
+      <w:r>
+        <w:rPr>
+          <w:rFonts w:cstheme="minorHAnsi"/>
+          <w:sz w:val="24"/>
+          <w:szCs w:val="24"/>
+        </w:rPr>
+        <w:t>*</w:t>
+      </w:r>
+    </w:p>
+    <w:p>
+      <w:pPr>
+        <w:rPr>
+          <w:rFonts w:cstheme="minorHAnsi"/>
+          <w:sz w:val="24"/>
+          <w:szCs w:val="24"/>
+        </w:rPr>
+      </w:pPr>
+      <w:r>
+        <w:rPr>
+          <w:rFonts w:cstheme="minorHAnsi"/>
+          <w:sz w:val="24"/>
+          <w:szCs w:val="24"/>
+        </w:rPr>
+        <w:t>Write CSS code using various CSS3 selectors to style specific elements.</w:t>
+      </w:r>
+    </w:p>
+    <w:p>
+      <w:pPr>
+        <w:rPr>
+          <w:rFonts w:cstheme="minorHAnsi"/>
+          <w:sz w:val="24"/>
+          <w:szCs w:val="24"/>
+        </w:rPr>
+      </w:pPr>
+    </w:p>
+    <w:p>
+      <w:pPr>
+        <w:rPr>
+          <w:rFonts w:cstheme="minorHAnsi"/>
+          <w:b/>
+          <w:bCs/>
+          <w:sz w:val="24"/>
+          <w:szCs w:val="24"/>
+        </w:rPr>
+      </w:pPr>
+      <w:r>
+        <w:rPr>
+          <w:rFonts w:cstheme="minorHAnsi"/>
+          <w:b/>
+          <w:bCs/>
+          <w:sz w:val="24"/>
+          <w:szCs w:val="24"/>
+        </w:rPr>
+        <w:t>### 2. Create Box Model Concept</w:t>
+      </w:r>
+    </w:p>
+    <w:p>
+      <w:pPr>
+        <w:rPr>
+          <w:rFonts w:cstheme="minorHAnsi"/>
+          <w:sz w:val="24"/>
+          <w:szCs w:val="24"/>
+        </w:rPr>
+      </w:pPr>
+    </w:p>
+    <w:p>
+      <w:pPr>
+        <w:rPr>
+          <w:rFonts w:cstheme="minorHAnsi"/>
+          <w:sz w:val="24"/>
+          <w:szCs w:val="24"/>
+        </w:rPr>
+      </w:pPr>
+      <w:r>
+        <w:rPr>
+          <w:rFonts w:cstheme="minorHAnsi"/>
+          <w:sz w:val="24"/>
+          <w:szCs w:val="24"/>
+        </w:rPr>
+        <w:t>**</w:t>
+      </w:r>
+      <w:proofErr w:type="gramStart"/>
+      <w:r>
+        <w:rPr>
+          <w:rFonts w:cstheme="minorHAnsi"/>
+          <w:sz w:val="24"/>
+          <w:szCs w:val="24"/>
+        </w:rPr>
+        <w:t>Question:*</w:t>
+      </w:r>
+      <w:proofErr w:type="gramEnd"/>
+      <w:r>
+        <w:rPr>
+          <w:rFonts w:cstheme="minorHAnsi"/>
+          <w:sz w:val="24"/>
+          <w:szCs w:val="24"/>
+        </w:rPr>
+        <w:t>*</w:t>
+      </w:r>
+    </w:p>
+    <w:p>
+      <w:pPr>
+        <w:rPr>
+          <w:rFonts w:cstheme="minorHAnsi"/>
+          <w:sz w:val="24"/>
+          <w:szCs w:val="24"/>
+        </w:rPr>
+      </w:pPr>
+      <w:r>
+        <w:rPr>
+          <w:rFonts w:cstheme="minorHAnsi"/>
+          <w:sz w:val="24"/>
+          <w:szCs w:val="24"/>
+        </w:rPr>
+        <w:t>Explain the CSS Box Model and demonstrate its components with code.</w:t>
+      </w:r>
+    </w:p>
+    <w:p>
+      <w:pPr>
+        <w:rPr>
+          <w:rFonts w:cstheme="minorHAnsi"/>
+          <w:sz w:val="24"/>
+          <w:szCs w:val="24"/>
+        </w:rPr>
+      </w:pPr>
+    </w:p>
+    <w:p>
+      <w:pPr>
+        <w:rPr>
+          <w:rFonts w:cstheme="minorHAnsi"/>
+          <w:sz w:val="24"/>
+          <w:szCs w:val="24"/>
+        </w:rPr>
+      </w:pPr>
+      <w:r>
+        <w:rPr>
+          <w:rFonts w:cstheme="minorHAnsi"/>
+          <w:sz w:val="24"/>
+          <w:szCs w:val="24"/>
+        </w:rPr>
+        <w:t>**</w:t>
+      </w:r>
+      <w:proofErr w:type="gramStart"/>
+      <w:r>
+        <w:rPr>
+          <w:rFonts w:cstheme="minorHAnsi"/>
+          <w:sz w:val="24"/>
+          <w:szCs w:val="24"/>
+        </w:rPr>
+        <w:t>Assignment:*</w:t>
+      </w:r>
+      <w:proofErr w:type="gramEnd"/>
+      <w:r>
+        <w:rPr>
+          <w:rFonts w:cstheme="minorHAnsi"/>
+          <w:sz w:val="24"/>
+          <w:szCs w:val="24"/>
+        </w:rPr>
+        <w:t>*</w:t>
+      </w:r>
+    </w:p>
+    <w:p>
+      <w:pPr>
+        <w:rPr>
+          <w:rFonts w:cstheme="minorHAnsi"/>
+          <w:sz w:val="24"/>
+          <w:szCs w:val="24"/>
+        </w:rPr>
+      </w:pPr>
+      <w:r>
+        <w:rPr>
+          <w:rFonts w:cstheme="minorHAnsi"/>
+          <w:sz w:val="24"/>
+          <w:szCs w:val="24"/>
+        </w:rPr>
+        <w:t>Create a box using the CSS Box Model and style it with different properties.</w:t>
+      </w:r>
+    </w:p>
+    <w:p>
+      <w:pPr>
+        <w:rPr>
+          <w:rFonts w:cstheme="minorHAnsi"/>
+          <w:sz w:val="24"/>
+          <w:szCs w:val="24"/>
+        </w:rPr>
+      </w:pPr>
+    </w:p>
+    <w:p>
+      <w:pPr>
+        <w:rPr>
+          <w:rFonts w:cstheme="minorHAnsi"/>
+          <w:sz w:val="24"/>
+          <w:szCs w:val="24"/>
+        </w:rPr>
+      </w:pPr>
+    </w:p>
+    <w:p>
+      <w:pPr>
+        <w:rPr>
+          <w:rFonts w:cstheme="minorHAnsi"/>
+          <w:b/>
+          <w:bCs/>
+          <w:sz w:val="24"/>
+          <w:szCs w:val="24"/>
+        </w:rPr>
+      </w:pPr>
+      <w:r>
+        <w:rPr>
+          <w:rFonts w:cstheme="minorHAnsi"/>
+          <w:b/>
+          <w:bCs/>
+          <w:sz w:val="24"/>
+          <w:szCs w:val="24"/>
+        </w:rPr>
+        <w:t>### 3. Create Responsive Dropdown Menu</w:t>
+      </w:r>
+    </w:p>
+    <w:p>
+      <w:pPr>
+        <w:rPr>
+          <w:rFonts w:cstheme="minorHAnsi"/>
+          <w:sz w:val="24"/>
+          <w:szCs w:val="24"/>
+        </w:rPr>
+      </w:pPr>
+    </w:p>
+    <w:p>
+      <w:pPr>
+        <w:rPr>
+          <w:rFonts w:cstheme="minorHAnsi"/>
+          <w:sz w:val="24"/>
+          <w:szCs w:val="24"/>
+        </w:rPr>
+      </w:pPr>
+      <w:r>
+        <w:rPr>
+          <w:rFonts w:cstheme="minorHAnsi"/>
+          <w:sz w:val="24"/>
+          <w:szCs w:val="24"/>
+        </w:rPr>
+        <w:t>**</w:t>
+      </w:r>
+      <w:proofErr w:type="gramStart"/>
+      <w:r>
+        <w:rPr>
+          <w:rFonts w:cstheme="minorHAnsi"/>
+          <w:sz w:val="24"/>
+          <w:szCs w:val="24"/>
+        </w:rPr>
+        <w:t>Question:*</w:t>
+      </w:r>
+      <w:proofErr w:type="gramEnd"/>
+      <w:r>
+        <w:rPr>
+          <w:rFonts w:cstheme="minorHAnsi"/>
+          <w:sz w:val="24"/>
+          <w:szCs w:val="24"/>
+        </w:rPr>
+        <w:t>*</w:t>
+      </w:r>
+    </w:p>
+    <w:p>
+      <w:pPr>
+        <w:rPr>
+          <w:rFonts w:cstheme="minorHAnsi"/>
+          <w:sz w:val="24"/>
+          <w:szCs w:val="24"/>
+        </w:rPr>
+      </w:pPr>
+      <w:r>
+        <w:rPr>
+          <w:rFonts w:cstheme="minorHAnsi"/>
+          <w:sz w:val="24"/>
+          <w:szCs w:val="24"/>
+        </w:rPr>
+        <w:t>Design a responsive dropdown menu using CSS.</w:t>
+      </w:r>
+    </w:p>
+    <w:p>
+      <w:pPr>
+        <w:rPr>
+          <w:rFonts w:cstheme="minorHAnsi"/>
+          <w:sz w:val="24"/>
+          <w:szCs w:val="24"/>
+        </w:rPr>
+      </w:pPr>
+    </w:p>
+    <w:p>
+      <w:pPr>
+        <w:rPr>
+          <w:rFonts w:cstheme="minorHAnsi"/>
+          <w:sz w:val="24"/>
+          <w:szCs w:val="24"/>
+        </w:rPr>
+      </w:pPr>
+      <w:r>
+        <w:rPr>
+          <w:rFonts w:cstheme="minorHAnsi"/>
+          <w:sz w:val="24"/>
+          <w:szCs w:val="24"/>
+        </w:rPr>
+        <w:t>**</w:t>
+      </w:r>
+      <w:proofErr w:type="gramStart"/>
+      <w:r>
+        <w:rPr>
+          <w:rFonts w:cstheme="minorHAnsi"/>
+          <w:sz w:val="24"/>
+          <w:szCs w:val="24"/>
+        </w:rPr>
+        <w:t>Assignment:*</w:t>
+      </w:r>
+      <w:proofErr w:type="gramEnd"/>
+      <w:r>
+        <w:rPr>
+          <w:rFonts w:cstheme="minorHAnsi"/>
+          <w:sz w:val="24"/>
+          <w:szCs w:val="24"/>
+        </w:rPr>
+        <w:t>*</w:t>
+      </w:r>
+    </w:p>
+    <w:p>
+      <w:pPr>
+        <w:rPr>
+          <w:rFonts w:cstheme="minorHAnsi"/>
+          <w:sz w:val="24"/>
+          <w:szCs w:val="24"/>
+        </w:rPr>
+      </w:pPr>
+      <w:r>
+        <w:rPr>
+          <w:rFonts w:cstheme="minorHAnsi"/>
+          <w:sz w:val="24"/>
+          <w:szCs w:val="24"/>
+        </w:rPr>
+        <w:t>Implement a responsive navigation bar with a dropdown menu.</w:t>
+      </w:r>
+    </w:p>
+    <w:p>
+      <w:pPr>
+        <w:rPr>
+          <w:rFonts w:cstheme="minorHAnsi"/>
+          <w:sz w:val="24"/>
+          <w:szCs w:val="24"/>
+        </w:rPr>
+      </w:pPr>
+    </w:p>
+    <w:p>
+      <w:pPr>
+        <w:rPr>
+          <w:rFonts w:cstheme="minorHAnsi"/>
+          <w:sz w:val="24"/>
+          <w:szCs w:val="24"/>
+        </w:rPr>
+      </w:pPr>
+    </w:p>
+    <w:p>
+      <w:pPr>
+        <w:rPr>
+          <w:rFonts w:cstheme="minorHAnsi"/>
+          <w:b/>
+          <w:bCs/>
+          <w:sz w:val="24"/>
+          <w:szCs w:val="24"/>
+        </w:rPr>
+      </w:pPr>
+      <w:r>
+        <w:rPr>
+          <w:rFonts w:cstheme="minorHAnsi"/>
+          <w:b/>
+          <w:bCs/>
+          <w:sz w:val="24"/>
+          <w:szCs w:val="24"/>
+        </w:rPr>
+        <w:t>### 4. Create Animations for Box</w:t>
+      </w:r>
+    </w:p>
+    <w:p>
+      <w:pPr>
+        <w:rPr>
+          <w:rFonts w:cstheme="minorHAnsi"/>
+          <w:sz w:val="24"/>
+          <w:szCs w:val="24"/>
+        </w:rPr>
+      </w:pPr>
+    </w:p>
+    <w:p>
+      <w:pPr>
+        <w:rPr>
+          <w:rFonts w:cstheme="minorHAnsi"/>
+          <w:sz w:val="24"/>
+          <w:szCs w:val="24"/>
+        </w:rPr>
+      </w:pPr>
+      <w:r>
+        <w:rPr>
+          <w:rFonts w:cstheme="minorHAnsi"/>
+          <w:sz w:val="24"/>
+          <w:szCs w:val="24"/>
+        </w:rPr>
+        <w:t>**</w:t>
+      </w:r>
+      <w:proofErr w:type="gramStart"/>
+      <w:r>
+        <w:rPr>
+          <w:rFonts w:cstheme="minorHAnsi"/>
+          <w:sz w:val="24"/>
+          <w:szCs w:val="24"/>
+        </w:rPr>
+        <w:t>Question:*</w:t>
+      </w:r>
+      <w:proofErr w:type="gramEnd"/>
+      <w:r>
+        <w:rPr>
+          <w:rFonts w:cstheme="minorHAnsi"/>
+          <w:sz w:val="24"/>
+          <w:szCs w:val="24"/>
+        </w:rPr>
+        <w:t>*</w:t>
+      </w:r>
+    </w:p>
+    <w:p>
+      <w:pPr>
+        <w:rPr>
+          <w:rFonts w:cstheme="minorHAnsi"/>
+          <w:sz w:val="24"/>
+          <w:szCs w:val="24"/>
+        </w:rPr>
+      </w:pPr>
+      <w:r>
+        <w:rPr>
+          <w:rFonts w:cstheme="minorHAnsi"/>
+          <w:sz w:val="24"/>
+          <w:szCs w:val="24"/>
+        </w:rPr>
+        <w:t>Implement CSS animations for a box.</w:t>
+      </w:r>
+    </w:p>
+    <w:p>
+      <w:pPr>
+        <w:rPr>
+          <w:rFonts w:cstheme="minorHAnsi"/>
+          <w:sz w:val="24"/>
+          <w:szCs w:val="24"/>
+        </w:rPr>
+      </w:pPr>
+    </w:p>
+    <w:p>
+      <w:pPr>
+        <w:rPr>
+          <w:rFonts w:cstheme="minorHAnsi"/>
+          <w:sz w:val="24"/>
+          <w:szCs w:val="24"/>
+        </w:rPr>
+      </w:pPr>
+      <w:r>
+        <w:rPr>
+          <w:rFonts w:cstheme="minorHAnsi"/>
+          <w:sz w:val="24"/>
+          <w:szCs w:val="24"/>
+        </w:rPr>
+        <w:t>**</w:t>
+      </w:r>
+      <w:proofErr w:type="gramStart"/>
+      <w:r>
+        <w:rPr>
+          <w:rFonts w:cstheme="minorHAnsi"/>
+          <w:sz w:val="24"/>
+          <w:szCs w:val="24"/>
+        </w:rPr>
+        <w:t>Assignment:*</w:t>
+      </w:r>
+      <w:proofErr w:type="gramEnd"/>
+      <w:r>
+        <w:rPr>
+          <w:rFonts w:cstheme="minorHAnsi"/>
+          <w:sz w:val="24"/>
+          <w:szCs w:val="24"/>
+        </w:rPr>
+        <w:t>*</w:t>
+      </w:r>
+    </w:p>
+    <w:p>
+      <w:pPr>
+        <w:rPr>
+          <w:rFonts w:cstheme="minorHAnsi"/>
+          <w:sz w:val="24"/>
+          <w:szCs w:val="24"/>
+        </w:rPr>
+      </w:pPr>
+      <w:r>
+        <w:rPr>
+          <w:rFonts w:cstheme="minorHAnsi"/>
+          <w:sz w:val="24"/>
+          <w:szCs w:val="24"/>
+        </w:rPr>
+        <w:t>Create a CSS animation that makes a box move across the screen.</w:t>
+      </w:r>
+    </w:p>
+    <w:p>
+      <w:pPr>
+        <w:rPr>
+          <w:rFonts w:cstheme="minorHAnsi"/>
+          <w:sz w:val="24"/>
+          <w:szCs w:val="24"/>
+        </w:rPr>
+      </w:pPr>
+    </w:p>
+    <w:p>
+      <w:pPr>
+        <w:rPr>
+          <w:rFonts w:cstheme="minorHAnsi"/>
+          <w:sz w:val="24"/>
+          <w:szCs w:val="24"/>
+        </w:rPr>
+      </w:pPr>
+    </w:p>
+    <w:p>
+      <w:pPr>
+        <w:rPr>
+          <w:rFonts w:cstheme="minorHAnsi"/>
+          <w:b/>
+          <w:bCs/>
+          <w:sz w:val="24"/>
+          <w:szCs w:val="24"/>
+        </w:rPr>
+      </w:pPr>
+      <w:r>
+        <w:rPr>
+          <w:rFonts w:cstheme="minorHAnsi"/>
+          <w:b/>
+          <w:bCs/>
+          <w:sz w:val="24"/>
+          <w:szCs w:val="24"/>
+        </w:rPr>
+        <w:t>### 5. Create Animations for Images</w:t>
+      </w:r>
+    </w:p>
+    <w:p>
+      <w:pPr>
+        <w:rPr>
+          <w:rFonts w:cstheme="minorHAnsi"/>
+          <w:sz w:val="24"/>
+          <w:szCs w:val="24"/>
+        </w:rPr>
+      </w:pPr>
+    </w:p>
+    <w:p>
+      <w:pPr>
+        <w:rPr>
+          <w:rFonts w:cstheme="minorHAnsi"/>
+          <w:sz w:val="24"/>
+          <w:szCs w:val="24"/>
+        </w:rPr>
+      </w:pPr>
+      <w:r>
+        <w:rPr>
+          <w:rFonts w:cstheme="minorHAnsi"/>
+          <w:sz w:val="24"/>
+          <w:szCs w:val="24"/>
+        </w:rPr>
+        <w:t>**</w:t>
+      </w:r>
+      <w:proofErr w:type="gramStart"/>
+      <w:r>
+        <w:rPr>
+          <w:rFonts w:cstheme="minorHAnsi"/>
+          <w:sz w:val="24"/>
+          <w:szCs w:val="24"/>
+        </w:rPr>
+        <w:t>Question:*</w:t>
+      </w:r>
+      <w:proofErr w:type="gramEnd"/>
+      <w:r>
+        <w:rPr>
+          <w:rFonts w:cstheme="minorHAnsi"/>
+          <w:sz w:val="24"/>
+          <w:szCs w:val="24"/>
+        </w:rPr>
+        <w:t>*</w:t>
+      </w:r>
+    </w:p>
+    <w:p>
+      <w:pPr>
+        <w:rPr>
+          <w:rFonts w:cstheme="minorHAnsi"/>
+          <w:sz w:val="24"/>
+          <w:szCs w:val="24"/>
+        </w:rPr>
+      </w:pPr>
+      <w:r>
+        <w:rPr>
+          <w:rFonts w:cstheme="minorHAnsi"/>
+          <w:sz w:val="24"/>
+          <w:szCs w:val="24"/>
+        </w:rPr>
+        <w:t>Apply CSS animations to an image.</w:t>
+      </w:r>
+    </w:p>
+    <w:p>
+      <w:pPr>
+        <w:rPr>
+          <w:rFonts w:cstheme="minorHAnsi"/>
+          <w:sz w:val="24"/>
+          <w:szCs w:val="24"/>
+        </w:rPr>
+      </w:pPr>
+    </w:p>
+    <w:p>
+      <w:pPr>
+        <w:rPr>
+          <w:rFonts w:cstheme="minorHAnsi"/>
+          <w:sz w:val="24"/>
+          <w:szCs w:val="24"/>
+        </w:rPr>
+      </w:pPr>
+      <w:r>
+        <w:rPr>
+          <w:rFonts w:cstheme="minorHAnsi"/>
+          <w:sz w:val="24"/>
+          <w:szCs w:val="24"/>
+        </w:rPr>
+        <w:t>**</w:t>
+      </w:r>
+      <w:proofErr w:type="gramStart"/>
+      <w:r>
+        <w:rPr>
+          <w:rFonts w:cstheme="minorHAnsi"/>
+          <w:sz w:val="24"/>
+          <w:szCs w:val="24"/>
+        </w:rPr>
+        <w:t>Assignment:*</w:t>
+      </w:r>
+      <w:proofErr w:type="gramEnd"/>
+      <w:r>
+        <w:rPr>
+          <w:rFonts w:cstheme="minorHAnsi"/>
+          <w:sz w:val="24"/>
+          <w:szCs w:val="24"/>
+        </w:rPr>
+        <w:t>*</w:t>
+      </w:r>
+    </w:p>
+    <w:p>
+      <w:pPr>
+        <w:rPr>
+          <w:rFonts w:cstheme="minorHAnsi"/>
+          <w:sz w:val="24"/>
+          <w:szCs w:val="24"/>
+        </w:rPr>
+      </w:pPr>
+      <w:r>
+        <w:rPr>
+          <w:rFonts w:cstheme="minorHAnsi"/>
+          <w:sz w:val="24"/>
+          <w:szCs w:val="24"/>
+        </w:rPr>
+        <w:t>Animate an image to rotate continuously using CSS.</w:t>
+      </w:r>
+    </w:p>
+    <w:p>
+      <w:pPr>
+        <w:rPr>
+          <w:rFonts w:cstheme="minorHAnsi"/>
+          <w:sz w:val="24"/>
+          <w:szCs w:val="24"/>
+        </w:rPr>
+      </w:pPr>
+    </w:p>
+    <w:p>
+      <w:pPr>
+        <w:rPr>
+          <w:rFonts w:cstheme="minorHAnsi"/>
+          <w:sz w:val="24"/>
+          <w:szCs w:val="24"/>
+        </w:rPr>
+      </w:pPr>
+    </w:p>
+    <w:p>
+      <w:pPr>
+        <w:rPr>
+          <w:rFonts w:cstheme="minorHAnsi"/>
+          <w:b/>
+          <w:bCs/>
+          <w:sz w:val="24"/>
+          <w:szCs w:val="24"/>
+        </w:rPr>
+      </w:pPr>
+      <w:r>
+        <w:rPr>
+          <w:rFonts w:cstheme="minorHAnsi"/>
+          <w:b/>
+          <w:bCs/>
+          <w:sz w:val="24"/>
+          <w:szCs w:val="24"/>
+        </w:rPr>
+        <w:t>### 6. Create Responsive Web Page using Media Queries</w:t>
+      </w:r>
+    </w:p>
+    <w:p>
+      <w:pPr>
+        <w:rPr>
+          <w:rFonts w:cstheme="minorHAnsi"/>
+          <w:sz w:val="24"/>
+          <w:szCs w:val="24"/>
+        </w:rPr>
+      </w:pPr>
+    </w:p>
+    <w:p>
+      <w:pPr>
+        <w:rPr>
+          <w:rFonts w:cstheme="minorHAnsi"/>
+          <w:sz w:val="24"/>
+          <w:szCs w:val="24"/>
+        </w:rPr>
+      </w:pPr>
+      <w:r>
+        <w:rPr>
+          <w:rFonts w:cstheme="minorHAnsi"/>
+          <w:sz w:val="24"/>
+          <w:szCs w:val="24"/>
+        </w:rPr>
+        <w:t>**</w:t>
+      </w:r>
+      <w:proofErr w:type="gramStart"/>
+      <w:r>
+        <w:rPr>
+          <w:rFonts w:cstheme="minorHAnsi"/>
+          <w:sz w:val="24"/>
+          <w:szCs w:val="24"/>
+        </w:rPr>
+        <w:t>Question:*</w:t>
+      </w:r>
+      <w:proofErr w:type="gramEnd"/>
+      <w:r>
+        <w:rPr>
+          <w:rFonts w:cstheme="minorHAnsi"/>
+          <w:sz w:val="24"/>
+          <w:szCs w:val="24"/>
+        </w:rPr>
+        <w:t>*</w:t>
+      </w:r>
+    </w:p>
+    <w:p>
+      <w:pPr>
+        <w:rPr>
+          <w:rFonts w:cstheme="minorHAnsi"/>
+          <w:sz w:val="24"/>
+          <w:szCs w:val="24"/>
+        </w:rPr>
+      </w:pPr>
+      <w:r>
+        <w:rPr>
+          <w:rFonts w:cstheme="minorHAnsi"/>
+          <w:sz w:val="24"/>
+          <w:szCs w:val="24"/>
+        </w:rPr>
+        <w:lastRenderedPageBreak/>
+        <w:t>Build a responsive web page using media queries.</w:t>
+      </w:r>
+    </w:p>
+    <w:p>
+      <w:pPr>
+        <w:rPr>
+          <w:rFonts w:cstheme="minorHAnsi"/>
+          <w:sz w:val="24"/>
+          <w:szCs w:val="24"/>
+        </w:rPr>
+      </w:pPr>
+    </w:p>
+    <w:p>
+      <w:pPr>
+        <w:rPr>
+          <w:rFonts w:cstheme="minorHAnsi"/>
+          <w:sz w:val="24"/>
+          <w:szCs w:val="24"/>
+        </w:rPr>
+      </w:pPr>
+      <w:r>
+        <w:rPr>
+          <w:rFonts w:cstheme="minorHAnsi"/>
+          <w:sz w:val="24"/>
+          <w:szCs w:val="24"/>
+        </w:rPr>
+        <w:t>**</w:t>
+      </w:r>
+      <w:proofErr w:type="gramStart"/>
+      <w:r>
+        <w:rPr>
+          <w:rFonts w:cstheme="minorHAnsi"/>
+          <w:sz w:val="24"/>
+          <w:szCs w:val="24"/>
+        </w:rPr>
+        <w:t>Assignment:*</w:t>
+      </w:r>
+      <w:proofErr w:type="gramEnd"/>
+      <w:r>
+        <w:rPr>
+          <w:rFonts w:cstheme="minorHAnsi"/>
+          <w:sz w:val="24"/>
+          <w:szCs w:val="24"/>
+        </w:rPr>
+        <w:t>*</w:t>
+      </w:r>
+    </w:p>
+    <w:p>
+      <w:pPr>
+        <w:rPr>
+          <w:rFonts w:cstheme="minorHAnsi"/>
+          <w:sz w:val="24"/>
+          <w:szCs w:val="24"/>
+        </w:rPr>
+      </w:pPr>
+      <w:r>
+        <w:rPr>
+          <w:rFonts w:cstheme="minorHAnsi"/>
+          <w:sz w:val="24"/>
+          <w:szCs w:val="24"/>
+        </w:rPr>
+        <w:t>Create a webpage that adjusts its layout for different screen sizes using media queries.</w:t>
+      </w:r>
+    </w:p>
+    <w:p>
+      <w:pPr>
+        <w:rPr>
+          <w:rFonts w:cstheme="minorHAnsi"/>
+          <w:sz w:val="24"/>
+          <w:szCs w:val="24"/>
+        </w:rPr>
+      </w:pPr>
+    </w:p>
+    <w:p>
+      <w:r>
+        <w:t xml:space="preserve"> </w:t>
+      </w:r>
+    </w:p>
+    <w:p/>
     <w:sectPr>
       <w:headerReference w:type="even" r:id="rId7"/>
       <w:headerReference w:type="default" r:id="rId8"/>
@@ -539,36 +1525,6 @@
     <w:pPr>
       <w:pStyle w:val="Header"/>
     </w:pPr>
-    <w:r>
-      <w:rPr>
-        <w:noProof/>
-      </w:rPr>
-      <w:pict w14:anchorId="1DBB9B47">
-        <v:shapetype id="_x0000_t75" coordsize="21600,21600" o:spt="75" o:preferrelative="t" path="m@4@5l@4@11@9@11@9@5xe" filled="f" stroked="f">
-          <v:stroke joinstyle="miter"/>
-          <v:formulas>
-            <v:f eqn="if lineDrawn pixelLineWidth 0"/>
-            <v:f eqn="sum @0 1 0"/>
-            <v:f eqn="sum 0 0 @1"/>
-            <v:f eqn="prod @2 1 2"/>
-            <v:f eqn="prod @3 21600 pixelWidth"/>
-            <v:f eqn="prod @3 21600 pixelHeight"/>
-            <v:f eqn="sum @0 0 1"/>
-            <v:f eqn="prod @6 1 2"/>
-            <v:f eqn="prod @7 21600 pixelWidth"/>
-            <v:f eqn="sum @8 21600 0"/>
-            <v:f eqn="prod @7 21600 pixelHeight"/>
-            <v:f eqn="sum @10 21600 0"/>
-          </v:formulas>
-          <v:path o:extrusionok="f" gradientshapeok="t" o:connecttype="rect"/>
-          <o:lock v:ext="edit" aspectratio="t"/>
-        </v:shapetype>
-        <v:shape id="WordPictureWatermark347558579" o:spid="_x0000_s1026" type="#_x0000_t75" style="position:absolute;margin-left:0;margin-top:0;width:538.5pt;height:320.05pt;z-index:-251657216;mso-position-horizontal:center;mso-position-horizontal-relative:margin;mso-position-vertical:center;mso-position-vertical-relative:margin" o:allowincell="f">
-          <v:imagedata r:id="rId1" o:title="skillxup_x_black_466_277" gain="19661f" blacklevel="22938f"/>
-          <w10:wrap anchorx="margin" anchory="margin"/>
-        </v:shape>
-      </w:pict>
-    </w:r>
   </w:p>
 </w:hdr>
 </file>
@@ -579,36 +1535,6 @@
     <w:pPr>
       <w:pStyle w:val="Header"/>
     </w:pPr>
-    <w:r>
-      <w:rPr>
-        <w:noProof/>
-      </w:rPr>
-      <w:pict w14:anchorId="6AA45ACD">
-        <v:shapetype id="_x0000_t75" coordsize="21600,21600" o:spt="75" o:preferrelative="t" path="m@4@5l@4@11@9@11@9@5xe" filled="f" stroked="f">
-          <v:stroke joinstyle="miter"/>
-          <v:formulas>
-            <v:f eqn="if lineDrawn pixelLineWidth 0"/>
-            <v:f eqn="sum @0 1 0"/>
-            <v:f eqn="sum 0 0 @1"/>
-            <v:f eqn="prod @2 1 2"/>
-            <v:f eqn="prod @3 21600 pixelWidth"/>
-            <v:f eqn="prod @3 21600 pixelHeight"/>
-            <v:f eqn="sum @0 0 1"/>
-            <v:f eqn="prod @6 1 2"/>
-            <v:f eqn="prod @7 21600 pixelWidth"/>
-            <v:f eqn="sum @8 21600 0"/>
-            <v:f eqn="prod @7 21600 pixelHeight"/>
-            <v:f eqn="sum @10 21600 0"/>
-          </v:formulas>
-          <v:path o:extrusionok="f" gradientshapeok="t" o:connecttype="rect"/>
-          <o:lock v:ext="edit" aspectratio="t"/>
-        </v:shapetype>
-        <v:shape id="WordPictureWatermark347558580" o:spid="_x0000_s1027" type="#_x0000_t75" style="position:absolute;margin-left:0;margin-top:0;width:538.5pt;height:320.05pt;z-index:-251656192;mso-position-horizontal:center;mso-position-horizontal-relative:margin;mso-position-vertical:center;mso-position-vertical-relative:margin" o:allowincell="f">
-          <v:imagedata r:id="rId1" o:title="skillxup_x_black_466_277" gain="19661f" blacklevel="22938f"/>
-          <w10:wrap anchorx="margin" anchory="margin"/>
-        </v:shape>
-      </w:pict>
-    </w:r>
   </w:p>
 </w:hdr>
 </file>
@@ -619,36 +1545,6 @@
     <w:pPr>
       <w:pStyle w:val="Header"/>
     </w:pPr>
-    <w:r>
-      <w:rPr>
-        <w:noProof/>
-      </w:rPr>
-      <w:pict w14:anchorId="161DD890">
-        <v:shapetype id="_x0000_t75" coordsize="21600,21600" o:spt="75" o:preferrelative="t" path="m@4@5l@4@11@9@11@9@5xe" filled="f" stroked="f">
-          <v:stroke joinstyle="miter"/>
-          <v:formulas>
-            <v:f eqn="if lineDrawn pixelLineWidth 0"/>
-            <v:f eqn="sum @0 1 0"/>
-            <v:f eqn="sum 0 0 @1"/>
-            <v:f eqn="prod @2 1 2"/>
-            <v:f eqn="prod @3 21600 pixelWidth"/>
-            <v:f eqn="prod @3 21600 pixelHeight"/>
-            <v:f eqn="sum @0 0 1"/>
-            <v:f eqn="prod @6 1 2"/>
-            <v:f eqn="prod @7 21600 pixelWidth"/>
-            <v:f eqn="sum @8 21600 0"/>
-            <v:f eqn="prod @7 21600 pixelHeight"/>
-            <v:f eqn="sum @10 21600 0"/>
-          </v:formulas>
-          <v:path o:extrusionok="f" gradientshapeok="t" o:connecttype="rect"/>
-          <o:lock v:ext="edit" aspectratio="t"/>
-        </v:shapetype>
-        <v:shape id="WordPictureWatermark347558578" o:spid="_x0000_s1025" type="#_x0000_t75" style="position:absolute;margin-left:0;margin-top:0;width:538.5pt;height:320.05pt;z-index:-251658240;mso-position-horizontal:center;mso-position-horizontal-relative:margin;mso-position-vertical:center;mso-position-vertical-relative:margin" o:allowincell="f">
-          <v:imagedata r:id="rId1" o:title="skillxup_x_black_466_277" gain="19661f" blacklevel="22938f"/>
-          <w10:wrap anchorx="margin" anchory="margin"/>
-        </v:shape>
-      </w:pict>
-    </w:r>
   </w:p>
 </w:hdr>
 </file>

</xml_diff>